<commit_message>
update alat dan bahan
</commit_message>
<xml_diff>
--- a/PROPOSAL SKRIPSI.docx
+++ b/PROPOSAL SKRIPSI.docx
@@ -5709,8 +5709,8 @@
           <w:lang w:val="id-ID" w:eastAsia="id-ID"/>
         </w:rPr>
       </w:pPr>
-      <w:bookmarkStart w:id="34" w:name="_Toc55339051"/>
-      <w:bookmarkStart w:id="35" w:name="_Toc89951323"/>
+      <w:bookmarkStart w:id="34" w:name="_Toc89951323"/>
+      <w:bookmarkStart w:id="35" w:name="_Toc55339051"/>
       <w:r>
         <w:rPr>
           <w:rFonts w:eastAsia="Times New Roman"/>
@@ -5719,7 +5719,7 @@
         </w:rPr>
         <w:t>E - learning</w:t>
       </w:r>
-      <w:bookmarkEnd w:id="35"/>
+      <w:bookmarkEnd w:id="34"/>
     </w:p>
     <w:p>
       <w:pPr>
@@ -5779,7 +5779,7 @@
         </w:rPr>
       </w:pPr>
       <w:bookmarkStart w:id="36" w:name="_Toc89951324"/>
-      <w:bookmarkEnd w:id="34"/>
+      <w:bookmarkEnd w:id="35"/>
       <w:r>
         <w:rPr>
           <w:noProof/>
@@ -6815,15 +6815,15 @@
           <w:lang w:val="id-ID"/>
         </w:rPr>
       </w:pPr>
-      <w:bookmarkStart w:id="51" w:name="_Toc529191321"/>
-      <w:bookmarkStart w:id="52" w:name="_Toc89951334"/>
+      <w:bookmarkStart w:id="51" w:name="_Toc89951334"/>
+      <w:bookmarkStart w:id="52" w:name="_Toc529191321"/>
       <w:r>
         <w:rPr>
           <w:lang w:val="id-ID"/>
         </w:rPr>
         <w:t>Peta Jalan Peneltian</w:t>
       </w:r>
-      <w:bookmarkEnd w:id="52"/>
+      <w:bookmarkEnd w:id="51"/>
     </w:p>
     <w:p>
       <w:pPr>
@@ -7098,7 +7098,7 @@
         </w:rPr>
       </w:pPr>
       <w:bookmarkStart w:id="53" w:name="_Toc89951335"/>
-      <w:bookmarkEnd w:id="51"/>
+      <w:bookmarkEnd w:id="52"/>
       <w:r>
         <w:rPr>
           <w:lang w:val="id-ID"/>
@@ -9232,6 +9232,9 @@
               </w:rPr>
               <w:t>Komputer</w:t>
             </w:r>
+            <w:r>
+              <w:t xml:space="preserve"> Desktop</w:t>
+            </w:r>
           </w:p>
           <w:p>
             <w:pPr>
@@ -9251,7 +9254,10 @@
               <w:rPr>
                 <w:lang w:val="id-ID"/>
               </w:rPr>
-              <w:t>Processor AMD Ryzen™ 5 3500U</w:t>
+              <w:t xml:space="preserve">Processor AMD Ryzen™ 5 </w:t>
+            </w:r>
+            <w:r>
+              <w:t>2400G</w:t>
             </w:r>
           </w:p>
           <w:p>
@@ -9309,7 +9315,7 @@
               <w:rPr>
                 <w:lang w:val="id-ID"/>
               </w:rPr>
-              <w:t>Beautiful soup 4</w:t>
+              <w:t>Browser</w:t>
             </w:r>
           </w:p>
           <w:p>
@@ -9330,7 +9336,7 @@
               <w:rPr>
                 <w:lang w:val="id-ID"/>
               </w:rPr>
-              <w:t>Framewrok Flask</w:t>
+              <w:t>Sistem Operasi Windows 10</w:t>
             </w:r>
           </w:p>
           <w:p>
@@ -9347,12 +9353,11 @@
                 <w:lang w:val="id-ID"/>
               </w:rPr>
             </w:pPr>
-            <w:r>
-              <w:rPr>
-                <w:lang w:val="id-ID"/>
-              </w:rPr>
-              <w:t>Browser</w:t>
-            </w:r>
+            <w:proofErr w:type="spellStart"/>
+            <w:r>
+              <w:t>Javascript</w:t>
+            </w:r>
+            <w:proofErr w:type="spellEnd"/>
           </w:p>
           <w:p>
             <w:pPr>
@@ -9372,48 +9377,6 @@
               <w:rPr>
                 <w:lang w:val="id-ID"/>
               </w:rPr>
-              <w:t>Sistem Operasi Windows 10</w:t>
-            </w:r>
-          </w:p>
-          <w:p>
-            <w:pPr>
-              <w:pStyle w:val="ListParagraph"/>
-              <w:numPr>
-                <w:ilvl w:val="0"/>
-                <w:numId w:val="33"/>
-              </w:numPr>
-              <w:spacing w:line="360" w:lineRule="auto"/>
-              <w:ind w:left="451"/>
-              <w:jc w:val="left"/>
-              <w:rPr>
-                <w:lang w:val="id-ID"/>
-              </w:rPr>
-            </w:pPr>
-            <w:r>
-              <w:rPr>
-                <w:lang w:val="id-ID"/>
-              </w:rPr>
-              <w:t>Python 3.9.1</w:t>
-            </w:r>
-          </w:p>
-          <w:p>
-            <w:pPr>
-              <w:pStyle w:val="ListParagraph"/>
-              <w:numPr>
-                <w:ilvl w:val="0"/>
-                <w:numId w:val="33"/>
-              </w:numPr>
-              <w:spacing w:line="360" w:lineRule="auto"/>
-              <w:ind w:left="451"/>
-              <w:jc w:val="left"/>
-              <w:rPr>
-                <w:lang w:val="id-ID"/>
-              </w:rPr>
-            </w:pPr>
-            <w:r>
-              <w:rPr>
-                <w:lang w:val="id-ID"/>
-              </w:rPr>
               <w:t>Visual Studio Code</w:t>
             </w:r>
           </w:p>
@@ -9427,6 +9390,20 @@
         </w:rPr>
       </w:pPr>
       <w:bookmarkStart w:id="66" w:name="_Toc529191336"/>
+    </w:p>
+    <w:p>
+      <w:pPr>
+        <w:rPr>
+          <w:lang w:val="id-ID"/>
+        </w:rPr>
+      </w:pPr>
+    </w:p>
+    <w:p>
+      <w:pPr>
+        <w:rPr>
+          <w:lang w:val="id-ID"/>
+        </w:rPr>
+      </w:pPr>
     </w:p>
     <w:p>
       <w:pPr>

</xml_diff>